<commit_message>
updated the analysis guideline
</commit_message>
<xml_diff>
--- a/pages/doc/AnalysisTemplate.docx
+++ b/pages/doc/AnalysisTemplate.docx
@@ -6,149 +6,189 @@
       <w:pPr>
         <w:jc w:val="center"/>
         <w:rPr>
+          <w:rFonts w:asciiTheme="majorHAnsi" w:hAnsiTheme="majorHAnsi"/>
           <w:sz w:val="28"/>
           <w:szCs w:val="28"/>
         </w:rPr>
       </w:pPr>
-      <w:r>
-        <w:rPr>
+      <w:bookmarkStart w:id="0" w:name="_GoBack"/>
+      <w:r>
+        <w:rPr>
+          <w:rFonts w:asciiTheme="majorHAnsi" w:hAnsiTheme="majorHAnsi"/>
           <w:sz w:val="28"/>
           <w:szCs w:val="28"/>
         </w:rPr>
         <w:t>Analysis</w:t>
       </w:r>
     </w:p>
-    <w:p/>
-    <w:p/>
-    <w:p>
-      <w:pPr>
-        <w:rPr>
-          <w:b/>
-        </w:rPr>
-      </w:pPr>
-      <w:r>
-        <w:rPr>
+    <w:p>
+      <w:pPr>
+        <w:rPr>
+          <w:rFonts w:asciiTheme="majorHAnsi" w:hAnsiTheme="majorHAnsi"/>
+        </w:rPr>
+      </w:pPr>
+    </w:p>
+    <w:p>
+      <w:pPr>
+        <w:rPr>
+          <w:rFonts w:asciiTheme="majorHAnsi" w:hAnsiTheme="majorHAnsi"/>
+        </w:rPr>
+      </w:pPr>
+    </w:p>
+    <w:p>
+      <w:pPr>
+        <w:rPr>
+          <w:rFonts w:asciiTheme="majorHAnsi" w:hAnsiTheme="majorHAnsi"/>
+          <w:b/>
+        </w:rPr>
+      </w:pPr>
+      <w:r>
+        <w:rPr>
+          <w:rFonts w:asciiTheme="majorHAnsi" w:hAnsiTheme="majorHAnsi"/>
           <w:b/>
         </w:rPr>
         <w:t>Problem definition</w:t>
       </w:r>
     </w:p>
-    <w:p/>
+    <w:p>
+      <w:pPr>
+        <w:rPr>
+          <w:rFonts w:asciiTheme="majorHAnsi" w:hAnsiTheme="majorHAnsi"/>
+        </w:rPr>
+      </w:pPr>
+    </w:p>
     <w:p>
       <w:pPr>
         <w:ind w:left="720"/>
         <w:rPr>
-          <w:rFonts w:ascii="Helvetica" w:hAnsi="Helvetica" w:cs="Helvetica"/>
-          <w:sz w:val="22"/>
-          <w:szCs w:val="22"/>
-        </w:rPr>
-      </w:pPr>
-      <w:r>
-        <w:rPr>
-          <w:rFonts w:ascii="Helvetica" w:hAnsi="Helvetica" w:cs="Helvetica"/>
-          <w:sz w:val="22"/>
-          <w:szCs w:val="22"/>
-        </w:rPr>
-        <w:t>What</w:t>
-      </w:r>
-      <w:r>
-        <w:rPr>
-          <w:rFonts w:ascii="Helvetica" w:hAnsi="Helvetica" w:cs="Helvetica"/>
-          <w:sz w:val="22"/>
-          <w:szCs w:val="22"/>
-        </w:rPr>
-        <w:t xml:space="preserve"> i</w:t>
-      </w:r>
-      <w:r>
-        <w:rPr>
-          <w:rFonts w:ascii="Helvetica" w:hAnsi="Helvetica" w:cs="Helvetica"/>
-          <w:sz w:val="22"/>
-          <w:szCs w:val="22"/>
-        </w:rPr>
-        <w:t>s your problem intended to do?</w:t>
+          <w:rFonts w:asciiTheme="majorHAnsi" w:hAnsiTheme="majorHAnsi" w:cs="Helvetica"/>
+          <w:sz w:val="22"/>
+          <w:szCs w:val="22"/>
+        </w:rPr>
+      </w:pPr>
+      <w:r>
+        <w:rPr>
+          <w:rFonts w:asciiTheme="majorHAnsi" w:hAnsiTheme="majorHAnsi" w:cs="Helvetica"/>
+          <w:sz w:val="22"/>
+          <w:szCs w:val="22"/>
+        </w:rPr>
+        <w:t>What is your problem intended to do?</w:t>
       </w:r>
     </w:p>
     <w:p>
       <w:pPr>
         <w:ind w:left="720"/>
         <w:rPr>
-          <w:rFonts w:ascii="Helvetica" w:hAnsi="Helvetica" w:cs="Helvetica"/>
-          <w:sz w:val="22"/>
-          <w:szCs w:val="22"/>
-        </w:rPr>
-      </w:pPr>
-      <w:r>
-        <w:rPr>
-          <w:rFonts w:ascii="Helvetica" w:hAnsi="Helvetica" w:cs="Helvetica"/>
-          <w:sz w:val="22"/>
-          <w:szCs w:val="22"/>
-        </w:rPr>
-        <w:t>What</w:t>
-      </w:r>
-      <w:r>
-        <w:rPr>
-          <w:rFonts w:ascii="Helvetica" w:hAnsi="Helvetica" w:cs="Helvetica"/>
-          <w:sz w:val="22"/>
-          <w:szCs w:val="22"/>
-        </w:rPr>
-        <w:t xml:space="preserve"> is the target audience? </w:t>
+          <w:rFonts w:asciiTheme="majorHAnsi" w:hAnsiTheme="majorHAnsi" w:cs="Helvetica"/>
+          <w:sz w:val="22"/>
+          <w:szCs w:val="22"/>
+        </w:rPr>
+      </w:pPr>
+      <w:r>
+        <w:rPr>
+          <w:rFonts w:asciiTheme="majorHAnsi" w:hAnsiTheme="majorHAnsi" w:cs="Helvetica"/>
+          <w:sz w:val="22"/>
+          <w:szCs w:val="22"/>
+        </w:rPr>
+        <w:t>How does it work on what platform?</w:t>
       </w:r>
     </w:p>
     <w:p>
       <w:pPr>
         <w:ind w:left="720"/>
         <w:rPr>
-          <w:sz w:val="22"/>
-          <w:szCs w:val="22"/>
-        </w:rPr>
-      </w:pPr>
-      <w:r>
-        <w:rPr>
-          <w:rFonts w:ascii="Helvetica" w:hAnsi="Helvetica" w:cs="Helvetica"/>
-          <w:sz w:val="22"/>
-          <w:szCs w:val="22"/>
-        </w:rPr>
-        <w:t>What</w:t>
-      </w:r>
-      <w:r>
-        <w:rPr>
-          <w:rFonts w:ascii="Helvetica" w:hAnsi="Helvetica" w:cs="Helvetica"/>
-          <w:sz w:val="22"/>
-          <w:szCs w:val="22"/>
-        </w:rPr>
-        <w:t xml:space="preserve"> it intends to address?</w:t>
-      </w:r>
-    </w:p>
-    <w:p/>
-    <w:p>
-      <w:pPr>
-        <w:rPr>
-          <w:b/>
-        </w:rPr>
-      </w:pPr>
-      <w:r>
-        <w:rPr>
+          <w:rFonts w:asciiTheme="majorHAnsi" w:hAnsiTheme="majorHAnsi" w:cs="Helvetica"/>
+          <w:sz w:val="22"/>
+          <w:szCs w:val="22"/>
+        </w:rPr>
+      </w:pPr>
+      <w:r>
+        <w:rPr>
+          <w:rFonts w:asciiTheme="majorHAnsi" w:hAnsiTheme="majorHAnsi" w:cs="Helvetica"/>
+          <w:sz w:val="22"/>
+          <w:szCs w:val="22"/>
+        </w:rPr>
+        <w:t xml:space="preserve">What is the target audience? </w:t>
+      </w:r>
+    </w:p>
+    <w:p>
+      <w:pPr>
+        <w:ind w:left="720"/>
+        <w:rPr>
+          <w:rFonts w:asciiTheme="majorHAnsi" w:hAnsiTheme="majorHAnsi"/>
+          <w:sz w:val="22"/>
+          <w:szCs w:val="22"/>
+        </w:rPr>
+      </w:pPr>
+      <w:r>
+        <w:rPr>
+          <w:rFonts w:asciiTheme="majorHAnsi" w:hAnsiTheme="majorHAnsi" w:cs="Helvetica"/>
+          <w:sz w:val="22"/>
+          <w:szCs w:val="22"/>
+        </w:rPr>
+        <w:t>What it intends to address?</w:t>
+      </w:r>
+    </w:p>
+    <w:p>
+      <w:pPr>
+        <w:rPr>
+          <w:rFonts w:asciiTheme="majorHAnsi" w:hAnsiTheme="majorHAnsi"/>
+        </w:rPr>
+      </w:pPr>
+    </w:p>
+    <w:p>
+      <w:pPr>
+        <w:rPr>
+          <w:rFonts w:asciiTheme="majorHAnsi" w:hAnsiTheme="majorHAnsi"/>
+          <w:b/>
+        </w:rPr>
+      </w:pPr>
+      <w:r>
+        <w:rPr>
+          <w:rFonts w:asciiTheme="majorHAnsi" w:hAnsiTheme="majorHAnsi"/>
           <w:b/>
         </w:rPr>
         <w:t>Background</w:t>
       </w:r>
     </w:p>
-    <w:p/>
-    <w:p>
-      <w:r>
+    <w:p>
+      <w:pPr>
+        <w:rPr>
+          <w:rFonts w:asciiTheme="majorHAnsi" w:hAnsiTheme="majorHAnsi"/>
+        </w:rPr>
+      </w:pPr>
+    </w:p>
+    <w:p>
+      <w:pPr>
+        <w:rPr>
+          <w:rFonts w:asciiTheme="majorHAnsi" w:hAnsiTheme="majorHAnsi"/>
+        </w:rPr>
+      </w:pPr>
+      <w:r>
+        <w:rPr>
+          <w:rFonts w:asciiTheme="majorHAnsi" w:hAnsiTheme="majorHAnsi"/>
+        </w:rPr>
         <w:tab/>
         <w:t xml:space="preserve">Why do you choose this problem? </w:t>
       </w:r>
     </w:p>
-    <w:p/>
-    <w:p>
-      <w:pPr>
-        <w:rPr>
-          <w:b/>
-        </w:rPr>
-      </w:pPr>
-      <w:r>
-        <w:rPr>
+    <w:p>
+      <w:pPr>
+        <w:rPr>
+          <w:rFonts w:asciiTheme="majorHAnsi" w:hAnsiTheme="majorHAnsi"/>
+        </w:rPr>
+      </w:pPr>
+    </w:p>
+    <w:p>
+      <w:pPr>
+        <w:rPr>
+          <w:rFonts w:asciiTheme="majorHAnsi" w:hAnsiTheme="majorHAnsi"/>
+          <w:b/>
+        </w:rPr>
+      </w:pPr>
+      <w:r>
+        <w:rPr>
+          <w:rFonts w:asciiTheme="majorHAnsi" w:hAnsiTheme="majorHAnsi"/>
           <w:b/>
         </w:rPr>
         <w:t>Research and investigation</w:t>
@@ -157,27 +197,62 @@
     <w:p>
       <w:pPr>
         <w:rPr>
-          <w:b/>
-        </w:rPr>
-      </w:pPr>
-    </w:p>
-    <w:p>
-      <w:pPr>
-        <w:rPr>
-          <w:rFonts w:ascii="Helvetica" w:hAnsi="Helvetica" w:cs="Helvetica"/>
-          <w:sz w:val="22"/>
-          <w:szCs w:val="22"/>
-        </w:rPr>
-      </w:pPr>
-      <w:r>
+          <w:rFonts w:asciiTheme="majorHAnsi" w:hAnsiTheme="majorHAnsi"/>
+          <w:b/>
+        </w:rPr>
+      </w:pPr>
+    </w:p>
+    <w:p>
+      <w:pPr>
+        <w:rPr>
+          <w:rFonts w:asciiTheme="majorHAnsi" w:hAnsiTheme="majorHAnsi"/>
+        </w:rPr>
+      </w:pPr>
+      <w:r>
+        <w:rPr>
+          <w:rFonts w:asciiTheme="majorHAnsi" w:hAnsiTheme="majorHAnsi"/>
+        </w:rPr>
         <w:tab/>
       </w:r>
       <w:r>
+        <w:rPr>
+          <w:rFonts w:asciiTheme="majorHAnsi" w:hAnsiTheme="majorHAnsi"/>
+        </w:rPr>
+        <w:t xml:space="preserve">Create a log of research and investigation activities. If online research conducted, put down the link; if interview conducted, put down </w:t>
+      </w:r>
+      <w:proofErr w:type="gramStart"/>
+      <w:r>
+        <w:rPr>
+          <w:rFonts w:asciiTheme="majorHAnsi" w:hAnsiTheme="majorHAnsi"/>
+        </w:rPr>
+        <w:t>who</w:t>
+      </w:r>
+      <w:proofErr w:type="gramEnd"/>
+      <w:r>
+        <w:rPr>
+          <w:rFonts w:asciiTheme="majorHAnsi" w:hAnsiTheme="majorHAnsi"/>
+        </w:rPr>
+        <w:t>. For each method of investigation, explain what you have learned.</w:t>
+      </w:r>
+    </w:p>
+    <w:p>
+      <w:pPr>
+        <w:ind w:firstLine="720"/>
+        <w:rPr>
+          <w:rFonts w:asciiTheme="majorHAnsi" w:hAnsiTheme="majorHAnsi" w:cs="Helvetica"/>
+          <w:sz w:val="22"/>
+          <w:szCs w:val="22"/>
+        </w:rPr>
+      </w:pPr>
+      <w:r>
+        <w:rPr>
+          <w:rFonts w:asciiTheme="majorHAnsi" w:hAnsiTheme="majorHAnsi"/>
+        </w:rPr>
         <w:t xml:space="preserve">Are there </w:t>
       </w:r>
       <w:r>
         <w:rPr>
-          <w:rFonts w:ascii="Helvetica" w:hAnsi="Helvetica" w:cs="Helvetica"/>
+          <w:rFonts w:asciiTheme="majorHAnsi" w:hAnsiTheme="majorHAnsi" w:cs="Helvetica"/>
           <w:sz w:val="22"/>
           <w:szCs w:val="22"/>
         </w:rPr>
@@ -185,7 +260,7 @@
       </w:r>
       <w:r>
         <w:rPr>
-          <w:rFonts w:ascii="Helvetica" w:hAnsi="Helvetica" w:cs="Helvetica"/>
+          <w:rFonts w:asciiTheme="majorHAnsi" w:hAnsiTheme="majorHAnsi" w:cs="Helvetica"/>
           <w:sz w:val="22"/>
           <w:szCs w:val="22"/>
         </w:rPr>
@@ -193,7 +268,7 @@
       </w:r>
       <w:r>
         <w:rPr>
-          <w:rFonts w:ascii="Helvetica" w:hAnsi="Helvetica" w:cs="Helvetica"/>
+          <w:rFonts w:asciiTheme="majorHAnsi" w:hAnsiTheme="majorHAnsi" w:cs="Helvetica"/>
           <w:sz w:val="22"/>
           <w:szCs w:val="22"/>
         </w:rPr>
@@ -201,15 +276,51 @@
       </w:r>
       <w:r>
         <w:rPr>
-          <w:rFonts w:ascii="Helvetica" w:hAnsi="Helvetica" w:cs="Helvetica"/>
-          <w:sz w:val="22"/>
-          <w:szCs w:val="22"/>
-        </w:rPr>
-        <w:t xml:space="preserve">? </w:t>
-      </w:r>
-      <w:r>
-        <w:rPr>
-          <w:rFonts w:ascii="Helvetica" w:hAnsi="Helvetica" w:cs="Helvetica"/>
+          <w:rFonts w:asciiTheme="majorHAnsi" w:hAnsiTheme="majorHAnsi" w:cs="Helvetica"/>
+          <w:sz w:val="22"/>
+          <w:szCs w:val="22"/>
+        </w:rPr>
+        <w:t xml:space="preserve">?  </w:t>
+      </w:r>
+    </w:p>
+    <w:p>
+      <w:pPr>
+        <w:ind w:firstLine="720"/>
+        <w:rPr>
+          <w:rFonts w:asciiTheme="majorHAnsi" w:hAnsiTheme="majorHAnsi" w:cs="Helvetica"/>
+          <w:sz w:val="22"/>
+          <w:szCs w:val="22"/>
+        </w:rPr>
+      </w:pPr>
+      <w:r>
+        <w:rPr>
+          <w:rFonts w:asciiTheme="majorHAnsi" w:hAnsiTheme="majorHAnsi" w:cs="Helvetica"/>
+          <w:sz w:val="22"/>
+          <w:szCs w:val="22"/>
+        </w:rPr>
+        <w:t>If any, discuss their pros and cons in comparison with your proposed solution.</w:t>
+      </w:r>
+    </w:p>
+    <w:p>
+      <w:pPr>
+        <w:ind w:firstLine="720"/>
+        <w:rPr>
+          <w:rFonts w:asciiTheme="majorHAnsi" w:hAnsiTheme="majorHAnsi" w:cs="Helvetica"/>
+          <w:sz w:val="22"/>
+          <w:szCs w:val="22"/>
+        </w:rPr>
+      </w:pPr>
+      <w:r>
+        <w:rPr>
+          <w:rFonts w:asciiTheme="majorHAnsi" w:hAnsiTheme="majorHAnsi" w:cs="Helvetica"/>
+          <w:sz w:val="22"/>
+          <w:szCs w:val="22"/>
+        </w:rPr>
+        <w:t xml:space="preserve">What are your target audience survey/interview results? </w:t>
+      </w:r>
+      <w:r>
+        <w:rPr>
+          <w:rFonts w:asciiTheme="majorHAnsi" w:hAnsiTheme="majorHAnsi" w:cs="Helvetica"/>
           <w:sz w:val="22"/>
           <w:szCs w:val="22"/>
         </w:rPr>
@@ -220,40 +331,58 @@
       <w:pPr>
         <w:ind w:firstLine="720"/>
         <w:rPr>
-          <w:rFonts w:ascii="Helvetica" w:hAnsi="Helvetica" w:cs="Helvetica"/>
-          <w:sz w:val="22"/>
-          <w:szCs w:val="22"/>
-        </w:rPr>
-      </w:pPr>
-      <w:r>
-        <w:rPr>
-          <w:rFonts w:ascii="Helvetica" w:hAnsi="Helvetica" w:cs="Helvetica"/>
-          <w:sz w:val="22"/>
-          <w:szCs w:val="22"/>
-        </w:rPr>
-        <w:t>If any, discuss their pros and cons in comparison with your proposed solution.</w:t>
+          <w:rFonts w:asciiTheme="majorHAnsi" w:hAnsiTheme="majorHAnsi" w:cs="Helvetica"/>
+          <w:sz w:val="22"/>
+          <w:szCs w:val="22"/>
+        </w:rPr>
+      </w:pPr>
+      <w:r>
+        <w:rPr>
+          <w:rFonts w:asciiTheme="majorHAnsi" w:hAnsiTheme="majorHAnsi" w:cs="Helvetica"/>
+          <w:sz w:val="22"/>
+          <w:szCs w:val="22"/>
+        </w:rPr>
+        <w:t xml:space="preserve">Is there a need for the proposed solution? </w:t>
       </w:r>
     </w:p>
     <w:p>
       <w:pPr>
         <w:ind w:firstLine="720"/>
         <w:rPr>
-          <w:rFonts w:ascii="Helvetica" w:hAnsi="Helvetica" w:cs="Helvetica"/>
-          <w:sz w:val="22"/>
-          <w:szCs w:val="22"/>
-        </w:rPr>
-      </w:pPr>
-      <w:r>
-        <w:rPr>
-          <w:rFonts w:ascii="Helvetica" w:hAnsi="Helvetica" w:cs="Helvetica"/>
-          <w:sz w:val="22"/>
-          <w:szCs w:val="22"/>
-        </w:rPr>
-        <w:t xml:space="preserve">What are your target audience survey/interview results? </w:t>
-      </w:r>
-      <w:r>
-        <w:rPr>
-          <w:rFonts w:ascii="Helvetica" w:hAnsi="Helvetica" w:cs="Helvetica"/>
+          <w:rFonts w:asciiTheme="majorHAnsi" w:hAnsiTheme="majorHAnsi" w:cs="Helvetica"/>
+          <w:sz w:val="22"/>
+          <w:szCs w:val="22"/>
+        </w:rPr>
+      </w:pPr>
+      <w:r>
+        <w:rPr>
+          <w:rFonts w:asciiTheme="majorHAnsi" w:hAnsiTheme="majorHAnsi" w:cs="Helvetica"/>
+          <w:sz w:val="22"/>
+          <w:szCs w:val="22"/>
+        </w:rPr>
+        <w:t>What improvements did those results tell you?</w:t>
+      </w:r>
+    </w:p>
+    <w:p>
+      <w:pPr>
+        <w:ind w:firstLine="720"/>
+        <w:rPr>
+          <w:rFonts w:asciiTheme="majorHAnsi" w:hAnsiTheme="majorHAnsi"/>
+          <w:sz w:val="22"/>
+          <w:szCs w:val="22"/>
+        </w:rPr>
+      </w:pPr>
+      <w:r>
+        <w:rPr>
+          <w:rFonts w:asciiTheme="majorHAnsi" w:hAnsiTheme="majorHAnsi" w:cs="Helvetica"/>
+          <w:sz w:val="22"/>
+          <w:szCs w:val="22"/>
+        </w:rPr>
+        <w:t>What justifications do you have for your solution?</w:t>
+      </w:r>
+      <w:r>
+        <w:rPr>
+          <w:rFonts w:asciiTheme="majorHAnsi" w:hAnsiTheme="majorHAnsi" w:cs="Helvetica"/>
           <w:sz w:val="22"/>
           <w:szCs w:val="22"/>
         </w:rPr>
@@ -262,103 +391,112 @@
     </w:p>
     <w:p>
       <w:pPr>
-        <w:ind w:firstLine="720"/>
-        <w:rPr>
-          <w:rFonts w:ascii="Helvetica" w:hAnsi="Helvetica" w:cs="Helvetica"/>
-          <w:sz w:val="22"/>
-          <w:szCs w:val="22"/>
-        </w:rPr>
-      </w:pPr>
-      <w:r>
-        <w:rPr>
-          <w:rFonts w:ascii="Helvetica" w:hAnsi="Helvetica" w:cs="Helvetica"/>
-          <w:sz w:val="22"/>
-          <w:szCs w:val="22"/>
-        </w:rPr>
-        <w:t xml:space="preserve">Is there a need for the proposed solution? </w:t>
-      </w:r>
-    </w:p>
-    <w:p>
-      <w:pPr>
-        <w:ind w:firstLine="720"/>
-        <w:rPr>
-          <w:rFonts w:ascii="Helvetica" w:hAnsi="Helvetica" w:cs="Helvetica"/>
-          <w:sz w:val="22"/>
-          <w:szCs w:val="22"/>
-        </w:rPr>
-      </w:pPr>
-      <w:r>
-        <w:rPr>
-          <w:rFonts w:ascii="Helvetica" w:hAnsi="Helvetica" w:cs="Helvetica"/>
-          <w:sz w:val="22"/>
-          <w:szCs w:val="22"/>
-        </w:rPr>
-        <w:t>What improvements did those results tell you?</w:t>
-      </w:r>
-    </w:p>
-    <w:p>
-      <w:pPr>
-        <w:ind w:firstLine="720"/>
-        <w:rPr>
-          <w:sz w:val="22"/>
-          <w:szCs w:val="22"/>
-        </w:rPr>
-      </w:pPr>
-      <w:r>
-        <w:rPr>
-          <w:rFonts w:ascii="Helvetica" w:hAnsi="Helvetica" w:cs="Helvetica"/>
-          <w:sz w:val="22"/>
-          <w:szCs w:val="22"/>
-        </w:rPr>
-        <w:t>What justifications do you have for your solution?</w:t>
-      </w:r>
-      <w:r>
-        <w:rPr>
-          <w:rFonts w:ascii="Helvetica" w:hAnsi="Helvetica" w:cs="Helvetica"/>
-          <w:sz w:val="22"/>
-          <w:szCs w:val="22"/>
-        </w:rPr>
-        <w:t xml:space="preserve"> </w:t>
-      </w:r>
-    </w:p>
-    <w:p/>
-    <w:p>
-      <w:pPr>
-        <w:rPr>
-          <w:b/>
-        </w:rPr>
-      </w:pPr>
-      <w:r>
-        <w:rPr>
+        <w:rPr>
+          <w:rFonts w:asciiTheme="majorHAnsi" w:hAnsiTheme="majorHAnsi"/>
+        </w:rPr>
+      </w:pPr>
+    </w:p>
+    <w:p>
+      <w:pPr>
+        <w:rPr>
+          <w:rFonts w:asciiTheme="majorHAnsi" w:hAnsiTheme="majorHAnsi"/>
+          <w:b/>
+        </w:rPr>
+      </w:pPr>
+      <w:r>
+        <w:rPr>
+          <w:rFonts w:asciiTheme="majorHAnsi" w:hAnsiTheme="majorHAnsi"/>
           <w:b/>
         </w:rPr>
         <w:t>Objectives</w:t>
       </w:r>
-      <w:bookmarkStart w:id="0" w:name="_GoBack"/>
-      <w:bookmarkEnd w:id="0"/>
-    </w:p>
-    <w:p>
-      <w:pPr>
-        <w:rPr>
-          <w:b/>
-        </w:rPr>
-      </w:pPr>
-    </w:p>
-    <w:p>
-      <w:r>
+    </w:p>
+    <w:p>
+      <w:pPr>
+        <w:rPr>
+          <w:rFonts w:asciiTheme="majorHAnsi" w:hAnsiTheme="majorHAnsi"/>
+          <w:b/>
+        </w:rPr>
+      </w:pPr>
+    </w:p>
+    <w:p>
+      <w:pPr>
+        <w:rPr>
+          <w:rFonts w:asciiTheme="majorHAnsi" w:hAnsiTheme="majorHAnsi"/>
+        </w:rPr>
+      </w:pPr>
+      <w:r>
+        <w:rPr>
+          <w:rFonts w:asciiTheme="majorHAnsi" w:hAnsiTheme="majorHAnsi"/>
+        </w:rPr>
         <w:tab/>
         <w:t>Give a list of specific and measurable objectives to reach a full solution</w:t>
       </w:r>
-    </w:p>
-    <w:p/>
-    <w:p>
-      <w:pPr>
-        <w:rPr>
-          <w:b/>
-        </w:rPr>
-      </w:pPr>
-      <w:r>
-        <w:rPr>
+      <w:r>
+        <w:rPr>
+          <w:rFonts w:asciiTheme="majorHAnsi" w:hAnsiTheme="majorHAnsi"/>
+        </w:rPr>
+        <w:t xml:space="preserve">. </w:t>
+      </w:r>
+      <w:r>
+        <w:rPr>
+          <w:rFonts w:asciiTheme="majorHAnsi" w:hAnsiTheme="majorHAnsi"/>
+          <w:b/>
+        </w:rPr>
+        <w:t>BE VERY SPECIFIC</w:t>
+      </w:r>
+      <w:r>
+        <w:rPr>
+          <w:rFonts w:asciiTheme="majorHAnsi" w:hAnsiTheme="majorHAnsi"/>
+        </w:rPr>
+        <w:t xml:space="preserve">! Nothing should resemble this: </w:t>
+      </w:r>
+      <w:r>
+        <w:rPr>
+          <w:rFonts w:asciiTheme="majorHAnsi" w:hAnsiTheme="majorHAnsi"/>
+          <w:b/>
+          <w:i/>
+        </w:rPr>
+        <w:t xml:space="preserve">Create an aesthetically pleasing UI.   </w:t>
+      </w:r>
+      <w:r>
+        <w:rPr>
+          <w:rFonts w:asciiTheme="majorHAnsi" w:hAnsiTheme="majorHAnsi"/>
+        </w:rPr>
+        <w:t>Your solution will be marked on completeness  (15 marks max</w:t>
+      </w:r>
+      <w:proofErr w:type="gramStart"/>
+      <w:r>
+        <w:rPr>
+          <w:rFonts w:asciiTheme="majorHAnsi" w:hAnsiTheme="majorHAnsi"/>
+        </w:rPr>
+        <w:t>) which</w:t>
+      </w:r>
+      <w:proofErr w:type="gramEnd"/>
+      <w:r>
+        <w:rPr>
+          <w:rFonts w:asciiTheme="majorHAnsi" w:hAnsiTheme="majorHAnsi"/>
+        </w:rPr>
+        <w:t xml:space="preserve"> is measured by your objectives. </w:t>
+      </w:r>
+    </w:p>
+    <w:p>
+      <w:pPr>
+        <w:rPr>
+          <w:rFonts w:asciiTheme="majorHAnsi" w:hAnsiTheme="majorHAnsi"/>
+        </w:rPr>
+      </w:pPr>
+    </w:p>
+    <w:p>
+      <w:pPr>
+        <w:rPr>
+          <w:rFonts w:asciiTheme="majorHAnsi" w:hAnsiTheme="majorHAnsi"/>
+          <w:b/>
+        </w:rPr>
+      </w:pPr>
+      <w:r>
+        <w:rPr>
+          <w:rFonts w:asciiTheme="majorHAnsi" w:hAnsiTheme="majorHAnsi"/>
           <w:b/>
         </w:rPr>
         <w:t>Modeling</w:t>
@@ -367,21 +505,44 @@
     <w:p>
       <w:pPr>
         <w:rPr>
-          <w:b/>
-        </w:rPr>
-      </w:pPr>
-    </w:p>
-    <w:p>
-      <w:r>
-        <w:rPr>
+          <w:rFonts w:asciiTheme="majorHAnsi" w:hAnsiTheme="majorHAnsi"/>
+          <w:b/>
+        </w:rPr>
+      </w:pPr>
+    </w:p>
+    <w:p>
+      <w:pPr>
+        <w:rPr>
+          <w:rFonts w:asciiTheme="majorHAnsi" w:hAnsiTheme="majorHAnsi"/>
+        </w:rPr>
+      </w:pPr>
+      <w:r>
+        <w:rPr>
+          <w:rFonts w:asciiTheme="majorHAnsi" w:hAnsiTheme="majorHAnsi"/>
           <w:b/>
         </w:rPr>
         <w:tab/>
       </w:r>
       <w:r>
-        <w:t>Provide a proposed E-R diagram or/and data flow diagram on how the different components of the systems work together and how data will be passed among those components.</w:t>
-      </w:r>
-    </w:p>
+        <w:rPr>
+          <w:rFonts w:asciiTheme="majorHAnsi" w:hAnsiTheme="majorHAnsi"/>
+        </w:rPr>
+        <w:t>Provide a proposed E-R diagram or/and data flow diagram</w:t>
+      </w:r>
+      <w:r>
+        <w:rPr>
+          <w:rFonts w:asciiTheme="majorHAnsi" w:hAnsiTheme="majorHAnsi"/>
+        </w:rPr>
+        <w:t xml:space="preserve"> or any meaningful diagram</w:t>
+      </w:r>
+      <w:r>
+        <w:rPr>
+          <w:rFonts w:asciiTheme="majorHAnsi" w:hAnsiTheme="majorHAnsi"/>
+        </w:rPr>
+        <w:t xml:space="preserve"> on how the different components of the systems work together and how data will be passed among those components.</w:t>
+      </w:r>
+    </w:p>
+    <w:bookmarkEnd w:id="0"/>
     <w:sectPr>
       <w:pgSz w:w="11900" w:h="16840"/>
       <w:pgMar w:top="1440" w:right="1800" w:bottom="1440" w:left="1800" w:header="708" w:footer="708" w:gutter="0"/>

</xml_diff>

<commit_message>
update the analysis template
</commit_message>
<xml_diff>
--- a/pages/doc/AnalysisTemplate.docx
+++ b/pages/doc/AnalysisTemplate.docx
@@ -11,7 +11,6 @@
           <w:szCs w:val="28"/>
         </w:rPr>
       </w:pPr>
-      <w:bookmarkStart w:id="0" w:name="_GoBack"/>
       <w:r>
         <w:rPr>
           <w:rFonts w:asciiTheme="majorHAnsi" w:hAnsiTheme="majorHAnsi"/>
@@ -49,6 +48,13 @@
         </w:rPr>
         <w:t>Problem definition</w:t>
       </w:r>
+      <w:r>
+        <w:rPr>
+          <w:rFonts w:asciiTheme="majorHAnsi" w:hAnsiTheme="majorHAnsi"/>
+          <w:b/>
+        </w:rPr>
+        <w:t>/Broad Aims/Overview</w:t>
+      </w:r>
     </w:p>
     <w:p>
       <w:pPr>
@@ -220,19 +226,37 @@
         </w:rPr>
         <w:t xml:space="preserve">Create a log of research and investigation activities. If online research conducted, put down the link; if interview conducted, put down </w:t>
       </w:r>
-      <w:proofErr w:type="gramStart"/>
-      <w:r>
-        <w:rPr>
-          <w:rFonts w:asciiTheme="majorHAnsi" w:hAnsiTheme="majorHAnsi"/>
-        </w:rPr>
-        <w:t>who</w:t>
-      </w:r>
-      <w:proofErr w:type="gramEnd"/>
-      <w:r>
-        <w:rPr>
-          <w:rFonts w:asciiTheme="majorHAnsi" w:hAnsiTheme="majorHAnsi"/>
-        </w:rPr>
-        <w:t>. For each method of investigation, explain what you have learned.</w:t>
+      <w:r>
+        <w:rPr>
+          <w:rFonts w:asciiTheme="majorHAnsi" w:hAnsiTheme="majorHAnsi"/>
+        </w:rPr>
+        <w:t>whom</w:t>
+      </w:r>
+      <w:r>
+        <w:rPr>
+          <w:rFonts w:asciiTheme="majorHAnsi" w:hAnsiTheme="majorHAnsi"/>
+        </w:rPr>
+        <w:t xml:space="preserve">. For each method of investigation, </w:t>
+      </w:r>
+      <w:proofErr w:type="spellStart"/>
+      <w:r>
+        <w:rPr>
+          <w:rFonts w:asciiTheme="majorHAnsi" w:hAnsiTheme="majorHAnsi"/>
+        </w:rPr>
+        <w:t>summarise</w:t>
+      </w:r>
+      <w:proofErr w:type="spellEnd"/>
+      <w:r>
+        <w:rPr>
+          <w:rFonts w:asciiTheme="majorHAnsi" w:hAnsiTheme="majorHAnsi"/>
+        </w:rPr>
+        <w:t xml:space="preserve"> it and </w:t>
+      </w:r>
+      <w:r>
+        <w:rPr>
+          <w:rFonts w:asciiTheme="majorHAnsi" w:hAnsiTheme="majorHAnsi"/>
+        </w:rPr>
+        <w:t>explain what you have learned.</w:t>
       </w:r>
     </w:p>
     <w:p>
@@ -501,6 +525,15 @@
         </w:rPr>
         <w:t>Modeling</w:t>
       </w:r>
+      <w:r>
+        <w:rPr>
+          <w:rFonts w:asciiTheme="majorHAnsi" w:hAnsiTheme="majorHAnsi"/>
+          <w:b/>
+        </w:rPr>
+        <w:t xml:space="preserve"> (data and system)</w:t>
+      </w:r>
+      <w:bookmarkStart w:id="0" w:name="_GoBack"/>
+      <w:bookmarkEnd w:id="0"/>
     </w:p>
     <w:p>
       <w:pPr>
@@ -542,7 +575,6 @@
         <w:t xml:space="preserve"> on how the different components of the systems work together and how data will be passed among those components.</w:t>
       </w:r>
     </w:p>
-    <w:bookmarkEnd w:id="0"/>
     <w:sectPr>
       <w:pgSz w:w="11900" w:h="16840"/>
       <w:pgMar w:top="1440" w:right="1800" w:bottom="1440" w:left="1800" w:header="708" w:footer="708" w:gutter="0"/>

</xml_diff>